<commit_message>
fix: typos and formatting
</commit_message>
<xml_diff>
--- a/deliverables/G12_final_project_requirements_and_timeline.docx
+++ b/deliverables/G12_final_project_requirements_and_timeline.docx
@@ -969,13 +969,13 @@
               <w:rPr>
                 <w:rFonts w:ascii="Times New Roman" w:eastAsia="Times New Roman" w:hAnsi="Times New Roman" w:cs="Times New Roman"/>
               </w:rPr>
-              <w:t xml:space="preserve"> any are found</w:t>
+              <w:t xml:space="preserve"> any exist.</w:t>
             </w:r>
             <w:r>
               <w:rPr>
                 <w:rFonts w:ascii="Times New Roman" w:eastAsia="Times New Roman" w:hAnsi="Times New Roman" w:cs="Times New Roman"/>
               </w:rPr>
-              <w:t xml:space="preserve">. </w:t>
+              <w:t xml:space="preserve"> </w:t>
             </w:r>
           </w:p>
         </w:tc>
@@ -9326,7 +9326,13 @@
               <w:rPr>
                 <w:rFonts w:ascii="Times New Roman" w:hAnsi="Times New Roman" w:cs="Times New Roman"/>
               </w:rPr>
-              <w:t>1/24</w:t>
+              <w:t>1/</w:t>
+            </w:r>
+            <w:r>
+              <w:rPr>
+                <w:rFonts w:ascii="Times New Roman" w:hAnsi="Times New Roman" w:cs="Times New Roman"/>
+              </w:rPr>
+              <w:t>31</w:t>
             </w:r>
           </w:p>
         </w:tc>
@@ -9410,7 +9416,7 @@
               <w:rPr>
                 <w:rFonts w:ascii="Times New Roman" w:hAnsi="Times New Roman" w:cs="Times New Roman"/>
               </w:rPr>
-              <w:t>1/31</w:t>
+              <w:t>2/3</w:t>
             </w:r>
           </w:p>
         </w:tc>
@@ -9467,7 +9473,7 @@
               <w:rPr>
                 <w:rFonts w:ascii="Times New Roman" w:hAnsi="Times New Roman" w:cs="Times New Roman"/>
               </w:rPr>
-              <w:t>1/31</w:t>
+              <w:t>2/3</w:t>
             </w:r>
           </w:p>
         </w:tc>

</xml_diff>